<commit_message>
Fix details in description
</commit_message>
<xml_diff>
--- a/desc.docx
+++ b/desc.docx
@@ -15,22 +15,22 @@
     </w:p>
     <w:p>
       <w:r>
-        <w:t>In the game, the player must player and kill enemies</w:t>
+        <w:t>In the game, the player must kill enemies</w:t>
       </w:r>
       <w:r>
         <w:t xml:space="preserve"> through the use of a “dash”</w:t>
       </w:r>
       <w:r>
-        <w:t xml:space="preserve">. </w:t>
+        <w:t>. Once all enemies are killed in a certain stage, the game advances to the next</w:t>
+      </w:r>
+      <w:r>
+        <w:t>, with the difficulty increasing gradually. As there is no ‘last stage’, the game ends when the player is hit.</w:t>
+      </w:r>
+      <w:r>
+        <w:t xml:space="preserve"> The player’s score is determined by the number of enemies killed.</w:t>
       </w:r>
       <w:bookmarkStart w:id="0" w:name="_GoBack"/>
       <w:bookmarkEnd w:id="0"/>
-      <w:r>
-        <w:t>Once all enemies are killed in a certain stage, the game advances to the next</w:t>
-      </w:r>
-      <w:r>
-        <w:t>, with the difficulty increasing gradually. As there is no ‘last stage’, the game ends when the player is hit.</w:t>
-      </w:r>
     </w:p>
     <w:p>
       <w:r>

</xml_diff>

<commit_message>
Rewording, and addition of save system
</commit_message>
<xml_diff>
--- a/desc.docx
+++ b/desc.docx
@@ -15,22 +15,33 @@
     </w:p>
     <w:p>
       <w:r>
-        <w:t>In the game, the player must kill enemies</w:t>
-      </w:r>
-      <w:r>
-        <w:t xml:space="preserve"> through the use of a “dash”</w:t>
-      </w:r>
-      <w:r>
-        <w:t>. Once all enemies are killed in a certain stage, the game advances to the next</w:t>
-      </w:r>
-      <w:r>
-        <w:t>, with the difficulty increasing gradually. As there is no ‘last stage’, the game ends when the player is hit.</w:t>
-      </w:r>
-      <w:r>
-        <w:t xml:space="preserve"> The player’s score is determined by the number of enemies killed.</w:t>
+        <w:t>In the game, the player must kill enemies through the use of a “dash</w:t>
+      </w:r>
+      <w:r>
+        <w:t>”, which may also be used for fast movement. Enemies are</w:t>
+      </w:r>
+      <w:r>
+        <w:t xml:space="preserve"> created randomly during the game, at certain intervals. As time progresses, the difficulty will increase gradually. The game ends when the player loses all their health, which is decremented when they are hit by an enemy. The final score is determined by the number of enemies killed.</w:t>
+      </w:r>
+      <w:r>
+        <w:t xml:space="preserve"> </w:t>
+      </w:r>
+    </w:p>
+    <w:p>
+      <w:r>
+        <w:t>A save file system may be used</w:t>
+      </w:r>
+      <w:r>
+        <w:t>, which will change the game based on progress in previous games. This can include a high score system</w:t>
+      </w:r>
+      <w:r>
+        <w:t>, or content which can be unlocked through gameplay</w:t>
       </w:r>
       <w:bookmarkStart w:id="0" w:name="_GoBack"/>
       <w:bookmarkEnd w:id="0"/>
+      <w:r>
+        <w:t>.</w:t>
+      </w:r>
     </w:p>
     <w:p>
       <w:r>
@@ -44,6 +55,9 @@
       </w:r>
       <w:r>
         <w:t>.</w:t>
+      </w:r>
+      <w:r>
+        <w:t xml:space="preserve"> This is not environment dependent, but I will be using the Vim text editor, and the Clang/LLVM compiler.</w:t>
       </w:r>
     </w:p>
     <w:sectPr>

</xml_diff>